<commit_message>
C2 IV-asp and WK/Exprt lect RDK added
</commit_message>
<xml_diff>
--- a/C2/RDK exp lect/EXPERT LECT.docx
+++ b/C2/RDK exp lect/EXPERT LECT.docx
@@ -1,6 +1,6 @@
 
 <file path=word/document.xml><?xml version="1.0" encoding="utf-8"?>
-<w:document xmlns:wpc="http://schemas.microsoft.com/office/word/2010/wordprocessingCanvas" xmlns:mc="http://schemas.openxmlformats.org/markup-compatibility/2006" xmlns:o="urn:schemas-microsoft-com:office:office" xmlns:r="http://schemas.openxmlformats.org/officeDocument/2006/relationships" xmlns:m="http://schemas.openxmlformats.org/officeDocument/2006/math" xmlns:v="urn:schemas-microsoft-com:vml" xmlns:wp14="http://schemas.microsoft.com/office/word/2010/wordprocessingDrawing" xmlns:wp="http://schemas.openxmlformats.org/drawingml/2006/wordprocessingDrawing" xmlns:w10="urn:schemas-microsoft-com:office:word" xmlns:w="http://schemas.openxmlformats.org/wordprocessingml/2006/main" xmlns:w14="http://schemas.microsoft.com/office/word/2010/wordml" xmlns:wpg="http://schemas.microsoft.com/office/word/2010/wordprocessingGroup" xmlns:wpi="http://schemas.microsoft.com/office/word/2010/wordprocessingInk" xmlns:wne="http://schemas.microsoft.com/office/word/2006/wordml" xmlns:wps="http://schemas.microsoft.com/office/word/2010/wordprocessingShape" mc:Ignorable="w14 wp14">
+<w:document xmlns:ve="http://schemas.openxmlformats.org/markup-compatibility/2006" xmlns:o="urn:schemas-microsoft-com:office:office" xmlns:r="http://schemas.openxmlformats.org/officeDocument/2006/relationships" xmlns:m="http://schemas.openxmlformats.org/officeDocument/2006/math" xmlns:v="urn:schemas-microsoft-com:vml" xmlns:wp="http://schemas.openxmlformats.org/drawingml/2006/wordprocessingDrawing" xmlns:w10="urn:schemas-microsoft-com:office:word" xmlns:w="http://schemas.openxmlformats.org/wordprocessingml/2006/main" xmlns:wne="http://schemas.microsoft.com/office/word/2006/wordml">
   <w:body>
     <w:p>
       <w:pPr>
@@ -26,7 +26,6 @@
         </w:rPr>
         <w:t xml:space="preserve">Following Activities are organized under </w:t>
       </w:r>
-      <w:proofErr w:type="gramStart"/>
       <w:r>
         <w:rPr>
           <w:rFonts w:ascii="Times New Roman" w:hAnsi="Times New Roman" w:cs="Times New Roman"/>
@@ -36,22 +35,8 @@
           <w:sz w:val="28"/>
           <w:szCs w:val="24"/>
         </w:rPr>
-        <w:t>IS</w:t>
+        <w:t>ISTE student</w:t>
       </w:r>
-      <w:bookmarkStart w:id="0" w:name="_GoBack"/>
-      <w:bookmarkEnd w:id="0"/>
-      <w:r>
-        <w:rPr>
-          <w:rFonts w:ascii="Times New Roman" w:hAnsi="Times New Roman" w:cs="Times New Roman"/>
-          <w:b/>
-          <w:bCs/>
-          <w:color w:val="000000"/>
-          <w:sz w:val="28"/>
-          <w:szCs w:val="24"/>
-        </w:rPr>
-        <w:t>TE  student</w:t>
-      </w:r>
-      <w:proofErr w:type="gramEnd"/>
       <w:r>
         <w:rPr>
           <w:rFonts w:ascii="Times New Roman" w:hAnsi="Times New Roman" w:cs="Times New Roman"/>
@@ -66,7 +51,7 @@
     </w:p>
     <w:tbl>
       <w:tblPr>
-        <w:tblpPr w:leftFromText="180" w:rightFromText="180" w:vertAnchor="text" w:horzAnchor="margin" w:tblpY="706"/>
+        <w:tblpPr w:leftFromText="180" w:rightFromText="180" w:vertAnchor="text" w:horzAnchor="margin" w:tblpXSpec="center" w:tblpY="706"/>
         <w:tblW w:w="9730" w:type="dxa"/>
         <w:tblBorders>
           <w:top w:val="single" w:sz="8" w:space="0" w:color="000000"/>
@@ -81,7 +66,7 @@
           <w:left w:w="0" w:type="dxa"/>
           <w:right w:w="0" w:type="dxa"/>
         </w:tblCellMar>
-        <w:tblLook w:val="01E0" w:firstRow="1" w:lastRow="1" w:firstColumn="1" w:lastColumn="1" w:noHBand="0" w:noVBand="0"/>
+        <w:tblLook w:val="01E0"/>
       </w:tblPr>
       <w:tblGrid>
         <w:gridCol w:w="538"/>
@@ -225,6 +210,7 @@
               <w:autoSpaceDE w:val="0"/>
               <w:autoSpaceDN w:val="0"/>
               <w:spacing w:before="4"/>
+              <w:jc w:val="center"/>
               <w:rPr>
                 <w:rFonts w:ascii="Times New Roman" w:hAnsi="Times New Roman" w:cs="Times New Roman"/>
                 <w:bCs/>
@@ -240,6 +226,7 @@
               <w:autoSpaceDE w:val="0"/>
               <w:autoSpaceDN w:val="0"/>
               <w:ind w:left="105"/>
+              <w:jc w:val="center"/>
               <w:rPr>
                 <w:rFonts w:ascii="Times New Roman" w:hAnsi="Times New Roman" w:cs="Times New Roman"/>
                 <w:bCs/>
@@ -273,6 +260,7 @@
               <w:autoSpaceDE w:val="0"/>
               <w:autoSpaceDN w:val="0"/>
               <w:spacing w:before="3"/>
+              <w:jc w:val="center"/>
               <w:rPr>
                 <w:rFonts w:ascii="Times New Roman" w:hAnsi="Times New Roman" w:cs="Times New Roman"/>
                 <w:bCs/>
@@ -288,6 +276,7 @@
               <w:autoSpaceDE w:val="0"/>
               <w:autoSpaceDN w:val="0"/>
               <w:ind w:left="104" w:right="287"/>
+              <w:jc w:val="center"/>
               <w:rPr>
                 <w:rFonts w:ascii="Times New Roman" w:hAnsi="Times New Roman" w:cs="Times New Roman"/>
                 <w:bCs/>
@@ -323,6 +312,7 @@
               <w:autoSpaceDN w:val="0"/>
               <w:spacing w:line="264" w:lineRule="exact"/>
               <w:ind w:left="103"/>
+              <w:jc w:val="center"/>
               <w:rPr>
                 <w:rFonts w:ascii="Times New Roman" w:hAnsi="Times New Roman" w:cs="Times New Roman"/>
                 <w:bCs/>
@@ -349,6 +339,7 @@
               <w:autoSpaceDN w:val="0"/>
               <w:spacing w:line="264" w:lineRule="exact"/>
               <w:ind w:left="103"/>
+              <w:jc w:val="center"/>
               <w:rPr>
                 <w:rFonts w:ascii="Times New Roman" w:hAnsi="Times New Roman" w:cs="Times New Roman"/>
                 <w:bCs/>
@@ -546,6 +537,7 @@
               <w:autoSpaceDE w:val="0"/>
               <w:autoSpaceDN w:val="0"/>
               <w:spacing w:before="3"/>
+              <w:jc w:val="center"/>
               <w:rPr>
                 <w:rFonts w:ascii="Times New Roman" w:hAnsi="Times New Roman" w:cs="Times New Roman"/>
                 <w:bCs/>
@@ -584,6 +576,7 @@
               <w:autoSpaceDE w:val="0"/>
               <w:autoSpaceDN w:val="0"/>
               <w:spacing w:before="3"/>
+              <w:jc w:val="center"/>
               <w:rPr>
                 <w:rFonts w:ascii="Times New Roman" w:hAnsi="Times New Roman" w:cs="Times New Roman"/>
                 <w:bCs/>
@@ -631,23 +624,24 @@
               <w:autoSpaceDE w:val="0"/>
               <w:autoSpaceDN w:val="0"/>
               <w:spacing w:before="3"/>
-              <w:rPr>
-                <w:rFonts w:ascii="Times New Roman" w:hAnsi="Times New Roman" w:cs="Times New Roman"/>
-                <w:bCs/>
-                <w:color w:val="000000"/>
-                <w:sz w:val="24"/>
-                <w:szCs w:val="24"/>
-              </w:rPr>
-            </w:pPr>
-            <w:r>
-              <w:rPr>
-                <w:rFonts w:ascii="Times New Roman" w:hAnsi="Times New Roman" w:cs="Times New Roman"/>
-                <w:bCs/>
-                <w:color w:val="000000"/>
-                <w:sz w:val="24"/>
-                <w:szCs w:val="24"/>
-              </w:rPr>
-              <w:t xml:space="preserve">All branch final year students </w:t>
+              <w:jc w:val="center"/>
+              <w:rPr>
+                <w:rFonts w:ascii="Times New Roman" w:hAnsi="Times New Roman" w:cs="Times New Roman"/>
+                <w:bCs/>
+                <w:color w:val="000000"/>
+                <w:sz w:val="24"/>
+                <w:szCs w:val="24"/>
+              </w:rPr>
+            </w:pPr>
+            <w:r>
+              <w:rPr>
+                <w:rFonts w:ascii="Times New Roman" w:hAnsi="Times New Roman" w:cs="Times New Roman"/>
+                <w:bCs/>
+                <w:color w:val="000000"/>
+                <w:sz w:val="24"/>
+                <w:szCs w:val="24"/>
+              </w:rPr>
+              <w:t>All branch final year students</w:t>
             </w:r>
           </w:p>
         </w:tc>
@@ -861,23 +855,24 @@
               <w:autoSpaceDE w:val="0"/>
               <w:autoSpaceDN w:val="0"/>
               <w:spacing w:before="3"/>
-              <w:rPr>
-                <w:rFonts w:ascii="Times New Roman" w:hAnsi="Times New Roman" w:cs="Times New Roman"/>
-                <w:bCs/>
-                <w:color w:val="000000"/>
-                <w:sz w:val="24"/>
-                <w:szCs w:val="24"/>
-              </w:rPr>
-            </w:pPr>
-            <w:r>
-              <w:rPr>
-                <w:rFonts w:ascii="Times New Roman" w:hAnsi="Times New Roman" w:cs="Times New Roman"/>
-                <w:bCs/>
-                <w:color w:val="000000"/>
-                <w:sz w:val="24"/>
-                <w:szCs w:val="24"/>
-              </w:rPr>
-              <w:t xml:space="preserve">Ethical Hacking </w:t>
+              <w:jc w:val="center"/>
+              <w:rPr>
+                <w:rFonts w:ascii="Times New Roman" w:hAnsi="Times New Roman" w:cs="Times New Roman"/>
+                <w:bCs/>
+                <w:color w:val="000000"/>
+                <w:sz w:val="24"/>
+                <w:szCs w:val="24"/>
+              </w:rPr>
+            </w:pPr>
+            <w:r>
+              <w:rPr>
+                <w:rFonts w:ascii="Times New Roman" w:hAnsi="Times New Roman" w:cs="Times New Roman"/>
+                <w:bCs/>
+                <w:color w:val="000000"/>
+                <w:sz w:val="24"/>
+                <w:szCs w:val="24"/>
+              </w:rPr>
+              <w:t>Ethical Hacking</w:t>
             </w:r>
           </w:p>
         </w:tc>
@@ -896,23 +891,24 @@
               <w:autoSpaceDE w:val="0"/>
               <w:autoSpaceDN w:val="0"/>
               <w:spacing w:before="3"/>
-              <w:rPr>
-                <w:rFonts w:ascii="Times New Roman" w:hAnsi="Times New Roman" w:cs="Times New Roman"/>
-                <w:bCs/>
-                <w:color w:val="000000"/>
-                <w:sz w:val="24"/>
-                <w:szCs w:val="24"/>
-              </w:rPr>
-            </w:pPr>
-            <w:r>
-              <w:rPr>
-                <w:rFonts w:ascii="Times New Roman" w:hAnsi="Times New Roman" w:cs="Times New Roman"/>
-                <w:bCs/>
-                <w:color w:val="000000"/>
-                <w:sz w:val="24"/>
-                <w:szCs w:val="24"/>
-              </w:rPr>
-              <w:t xml:space="preserve">Computer security </w:t>
+              <w:jc w:val="center"/>
+              <w:rPr>
+                <w:rFonts w:ascii="Times New Roman" w:hAnsi="Times New Roman" w:cs="Times New Roman"/>
+                <w:bCs/>
+                <w:color w:val="000000"/>
+                <w:sz w:val="24"/>
+                <w:szCs w:val="24"/>
+              </w:rPr>
+            </w:pPr>
+            <w:r>
+              <w:rPr>
+                <w:rFonts w:ascii="Times New Roman" w:hAnsi="Times New Roman" w:cs="Times New Roman"/>
+                <w:bCs/>
+                <w:color w:val="000000"/>
+                <w:sz w:val="24"/>
+                <w:szCs w:val="24"/>
+              </w:rPr>
+              <w:t>Computer security</w:t>
             </w:r>
           </w:p>
         </w:tc>
@@ -1042,16 +1038,6 @@
               <w:t>Patil</w:t>
             </w:r>
             <w:proofErr w:type="spellEnd"/>
-            <w:r>
-              <w:rPr>
-                <w:rFonts w:ascii="Times New Roman" w:hAnsi="Times New Roman" w:cs="Times New Roman"/>
-                <w:bCs/>
-                <w:color w:val="000000"/>
-                <w:sz w:val="24"/>
-                <w:szCs w:val="24"/>
-              </w:rPr>
-              <w:t xml:space="preserve"> </w:t>
-            </w:r>
           </w:p>
         </w:tc>
       </w:tr>
@@ -1220,6 +1206,7 @@
               <w:autoSpaceDE w:val="0"/>
               <w:autoSpaceDN w:val="0"/>
               <w:spacing w:before="3"/>
+              <w:jc w:val="center"/>
               <w:rPr>
                 <w:rFonts w:ascii="Times New Roman" w:hAnsi="Times New Roman" w:cs="Times New Roman"/>
                 <w:bCs/>
@@ -1254,23 +1241,24 @@
               <w:autoSpaceDE w:val="0"/>
               <w:autoSpaceDN w:val="0"/>
               <w:spacing w:before="3"/>
-              <w:rPr>
-                <w:rFonts w:ascii="Times New Roman" w:hAnsi="Times New Roman" w:cs="Times New Roman"/>
-                <w:bCs/>
-                <w:color w:val="000000"/>
-                <w:sz w:val="24"/>
-                <w:szCs w:val="24"/>
-              </w:rPr>
-            </w:pPr>
-            <w:r>
-              <w:rPr>
-                <w:rFonts w:ascii="Times New Roman" w:hAnsi="Times New Roman" w:cs="Times New Roman"/>
-                <w:bCs/>
-                <w:color w:val="000000"/>
-                <w:sz w:val="24"/>
-                <w:szCs w:val="24"/>
-              </w:rPr>
-              <w:t xml:space="preserve">Advance Network Management </w:t>
+              <w:jc w:val="center"/>
+              <w:rPr>
+                <w:rFonts w:ascii="Times New Roman" w:hAnsi="Times New Roman" w:cs="Times New Roman"/>
+                <w:bCs/>
+                <w:color w:val="000000"/>
+                <w:sz w:val="24"/>
+                <w:szCs w:val="24"/>
+              </w:rPr>
+            </w:pPr>
+            <w:r>
+              <w:rPr>
+                <w:rFonts w:ascii="Times New Roman" w:hAnsi="Times New Roman" w:cs="Times New Roman"/>
+                <w:bCs/>
+                <w:color w:val="000000"/>
+                <w:sz w:val="24"/>
+                <w:szCs w:val="24"/>
+              </w:rPr>
+              <w:t>Advance Network Management</w:t>
             </w:r>
           </w:p>
         </w:tc>
@@ -1394,16 +1382,6 @@
               <w:t>Patil</w:t>
             </w:r>
             <w:proofErr w:type="spellEnd"/>
-            <w:r>
-              <w:rPr>
-                <w:rFonts w:ascii="Times New Roman" w:hAnsi="Times New Roman" w:cs="Times New Roman"/>
-                <w:bCs/>
-                <w:color w:val="000000"/>
-                <w:sz w:val="24"/>
-                <w:szCs w:val="24"/>
-              </w:rPr>
-              <w:t xml:space="preserve"> </w:t>
-            </w:r>
           </w:p>
         </w:tc>
       </w:tr>
@@ -1575,23 +1553,24 @@
               <w:autoSpaceDE w:val="0"/>
               <w:autoSpaceDN w:val="0"/>
               <w:spacing w:before="3"/>
-              <w:rPr>
-                <w:rFonts w:ascii="Times New Roman" w:hAnsi="Times New Roman" w:cs="Times New Roman"/>
-                <w:bCs/>
-                <w:color w:val="000000"/>
-                <w:sz w:val="24"/>
-                <w:szCs w:val="24"/>
-              </w:rPr>
-            </w:pPr>
-            <w:r>
-              <w:rPr>
-                <w:rFonts w:ascii="Times New Roman" w:hAnsi="Times New Roman" w:cs="Times New Roman"/>
-                <w:bCs/>
-                <w:color w:val="000000"/>
-                <w:sz w:val="24"/>
-                <w:szCs w:val="24"/>
-              </w:rPr>
-              <w:t xml:space="preserve">Career Guidance </w:t>
+              <w:jc w:val="center"/>
+              <w:rPr>
+                <w:rFonts w:ascii="Times New Roman" w:hAnsi="Times New Roman" w:cs="Times New Roman"/>
+                <w:bCs/>
+                <w:color w:val="000000"/>
+                <w:sz w:val="24"/>
+                <w:szCs w:val="24"/>
+              </w:rPr>
+            </w:pPr>
+            <w:r>
+              <w:rPr>
+                <w:rFonts w:ascii="Times New Roman" w:hAnsi="Times New Roman" w:cs="Times New Roman"/>
+                <w:bCs/>
+                <w:color w:val="000000"/>
+                <w:sz w:val="24"/>
+                <w:szCs w:val="24"/>
+              </w:rPr>
+              <w:t>Career Guidance</w:t>
             </w:r>
           </w:p>
         </w:tc>
@@ -1607,23 +1586,24 @@
               <w:autoSpaceDE w:val="0"/>
               <w:autoSpaceDN w:val="0"/>
               <w:spacing w:before="3"/>
-              <w:rPr>
-                <w:rFonts w:ascii="Times New Roman" w:hAnsi="Times New Roman" w:cs="Times New Roman"/>
-                <w:bCs/>
-                <w:color w:val="000000"/>
-                <w:sz w:val="24"/>
-                <w:szCs w:val="24"/>
-              </w:rPr>
-            </w:pPr>
-            <w:r>
-              <w:rPr>
-                <w:rFonts w:ascii="Times New Roman" w:hAnsi="Times New Roman" w:cs="Times New Roman"/>
-                <w:bCs/>
-                <w:color w:val="000000"/>
-                <w:sz w:val="24"/>
-                <w:szCs w:val="24"/>
-              </w:rPr>
-              <w:t xml:space="preserve">In Computer and Information technology </w:t>
+              <w:jc w:val="center"/>
+              <w:rPr>
+                <w:rFonts w:ascii="Times New Roman" w:hAnsi="Times New Roman" w:cs="Times New Roman"/>
+                <w:bCs/>
+                <w:color w:val="000000"/>
+                <w:sz w:val="24"/>
+                <w:szCs w:val="24"/>
+              </w:rPr>
+            </w:pPr>
+            <w:r>
+              <w:rPr>
+                <w:rFonts w:ascii="Times New Roman" w:hAnsi="Times New Roman" w:cs="Times New Roman"/>
+                <w:bCs/>
+                <w:color w:val="000000"/>
+                <w:sz w:val="24"/>
+                <w:szCs w:val="24"/>
+              </w:rPr>
+              <w:t>In Computer and Information technology</w:t>
             </w:r>
           </w:p>
         </w:tc>
@@ -1708,27 +1688,7 @@
                 <w:sz w:val="24"/>
                 <w:szCs w:val="24"/>
               </w:rPr>
-              <w:t xml:space="preserve"> </w:t>
-            </w:r>
-            <w:r>
-              <w:rPr>
-                <w:rFonts w:ascii="Times New Roman" w:hAnsi="Times New Roman" w:cs="Times New Roman"/>
-                <w:bCs/>
-                <w:color w:val="000000"/>
-                <w:sz w:val="24"/>
-                <w:szCs w:val="24"/>
-              </w:rPr>
-              <w:t xml:space="preserve"> </w:t>
-            </w:r>
-            <w:r>
-              <w:rPr>
-                <w:rFonts w:ascii="Times New Roman" w:hAnsi="Times New Roman" w:cs="Times New Roman"/>
-                <w:bCs/>
-                <w:color w:val="000000"/>
-                <w:sz w:val="24"/>
-                <w:szCs w:val="24"/>
-              </w:rPr>
-              <w:t xml:space="preserve"> &amp; Mr. </w:t>
+              <w:t xml:space="preserve">&amp; Mr. </w:t>
             </w:r>
             <w:proofErr w:type="spellStart"/>
             <w:r>
@@ -1910,16 +1870,6 @@
               <w:t>Kawade</w:t>
             </w:r>
             <w:proofErr w:type="spellEnd"/>
-            <w:r>
-              <w:rPr>
-                <w:rFonts w:ascii="Times New Roman" w:hAnsi="Times New Roman" w:cs="Times New Roman"/>
-                <w:bCs/>
-                <w:color w:val="000000"/>
-                <w:sz w:val="24"/>
-                <w:szCs w:val="24"/>
-              </w:rPr>
-              <w:t xml:space="preserve">  </w:t>
-            </w:r>
           </w:p>
         </w:tc>
         <w:tc>
@@ -1933,6 +1883,7 @@
               <w:autoSpaceDE w:val="0"/>
               <w:autoSpaceDN w:val="0"/>
               <w:spacing w:before="3"/>
+              <w:jc w:val="center"/>
               <w:rPr>
                 <w:rFonts w:ascii="Times New Roman" w:hAnsi="Times New Roman" w:cs="Times New Roman"/>
                 <w:bCs/>
@@ -1965,6 +1916,7 @@
               <w:autoSpaceDE w:val="0"/>
               <w:autoSpaceDN w:val="0"/>
               <w:spacing w:before="3"/>
+              <w:jc w:val="center"/>
               <w:rPr>
                 <w:rFonts w:ascii="Times New Roman" w:hAnsi="Times New Roman" w:cs="Times New Roman"/>
                 <w:bCs/>
@@ -2115,16 +2067,6 @@
               <w:t>Patil</w:t>
             </w:r>
             <w:proofErr w:type="spellEnd"/>
-            <w:r>
-              <w:rPr>
-                <w:rFonts w:ascii="Times New Roman" w:hAnsi="Times New Roman" w:cs="Times New Roman"/>
-                <w:bCs/>
-                <w:color w:val="000000"/>
-                <w:sz w:val="24"/>
-                <w:szCs w:val="24"/>
-              </w:rPr>
-              <w:t xml:space="preserve"> </w:t>
-            </w:r>
           </w:p>
         </w:tc>
       </w:tr>
@@ -2464,25 +2406,7 @@
                 <w:sz w:val="24"/>
                 <w:szCs w:val="24"/>
               </w:rPr>
-              <w:t xml:space="preserve">, </w:t>
-            </w:r>
-            <w:r>
-              <w:rPr>
-                <w:rFonts w:ascii="Times New Roman" w:hAnsi="Times New Roman" w:cs="Times New Roman"/>
-                <w:color w:val="000000"/>
-                <w:sz w:val="24"/>
-                <w:szCs w:val="24"/>
-              </w:rPr>
-              <w:t xml:space="preserve"> </w:t>
-            </w:r>
-            <w:r>
-              <w:rPr>
-                <w:rFonts w:ascii="Times New Roman" w:hAnsi="Times New Roman" w:cs="Times New Roman"/>
-                <w:color w:val="000000"/>
-                <w:sz w:val="24"/>
-                <w:szCs w:val="24"/>
-              </w:rPr>
-              <w:t xml:space="preserve">Ms. A S </w:t>
+              <w:t xml:space="preserve">, Ms. A S </w:t>
             </w:r>
             <w:proofErr w:type="spellStart"/>
             <w:r>
@@ -2495,15 +2419,6 @@
               <w:t>Patil</w:t>
             </w:r>
             <w:proofErr w:type="spellEnd"/>
-            <w:r>
-              <w:rPr>
-                <w:rFonts w:ascii="Times New Roman" w:hAnsi="Times New Roman" w:cs="Times New Roman"/>
-                <w:color w:val="000000"/>
-                <w:sz w:val="24"/>
-                <w:szCs w:val="24"/>
-              </w:rPr>
-              <w:t xml:space="preserve"> </w:t>
-            </w:r>
           </w:p>
         </w:tc>
       </w:tr>
@@ -2602,7 +2517,7 @@
                 <w:sz w:val="24"/>
                 <w:szCs w:val="24"/>
               </w:rPr>
-              <w:t xml:space="preserve">Database Management system </w:t>
+              <w:t>Database Management system</w:t>
             </w:r>
           </w:p>
         </w:tc>
@@ -2750,47 +2665,7 @@
                 <w:sz w:val="24"/>
                 <w:szCs w:val="24"/>
               </w:rPr>
-              <w:t>Mustare</w:t>
-            </w:r>
-            <w:proofErr w:type="spellEnd"/>
-            <w:r>
-              <w:rPr>
-                <w:rFonts w:ascii="Times New Roman" w:hAnsi="Times New Roman" w:cs="Times New Roman"/>
-                <w:color w:val="000000"/>
-                <w:sz w:val="24"/>
-                <w:szCs w:val="24"/>
-              </w:rPr>
-              <w:t xml:space="preserve"> </w:t>
-            </w:r>
-            <w:proofErr w:type="spellStart"/>
-            <w:r>
-              <w:rPr>
-                <w:rFonts w:ascii="Times New Roman" w:hAnsi="Times New Roman" w:cs="Times New Roman"/>
-                <w:color w:val="000000"/>
-                <w:sz w:val="24"/>
-                <w:szCs w:val="24"/>
-              </w:rPr>
-              <w:t>Synechis</w:t>
-            </w:r>
-            <w:proofErr w:type="spellEnd"/>
-            <w:r>
-              <w:rPr>
-                <w:rFonts w:ascii="Times New Roman" w:hAnsi="Times New Roman" w:cs="Times New Roman"/>
-                <w:color w:val="000000"/>
-                <w:sz w:val="24"/>
-                <w:szCs w:val="24"/>
-              </w:rPr>
-              <w:t xml:space="preserve"> </w:t>
-            </w:r>
-            <w:proofErr w:type="spellStart"/>
-            <w:r>
-              <w:rPr>
-                <w:rFonts w:ascii="Times New Roman" w:hAnsi="Times New Roman" w:cs="Times New Roman"/>
-                <w:color w:val="000000"/>
-                <w:sz w:val="24"/>
-                <w:szCs w:val="24"/>
-              </w:rPr>
-              <w:t>Aquilam</w:t>
+              <w:t>MustareSynechisAquilam</w:t>
             </w:r>
             <w:proofErr w:type="spellEnd"/>
             <w:r>
@@ -2875,7 +2750,7 @@
                 <w:sz w:val="24"/>
                 <w:szCs w:val="24"/>
               </w:rPr>
-              <w:t xml:space="preserve">Operating system </w:t>
+              <w:t>Operating system</w:t>
             </w:r>
           </w:p>
         </w:tc>
@@ -2948,25 +2823,7 @@
                 <w:sz w:val="24"/>
                 <w:szCs w:val="24"/>
               </w:rPr>
-              <w:t xml:space="preserve">, </w:t>
-            </w:r>
-            <w:r>
-              <w:rPr>
-                <w:rFonts w:ascii="Times New Roman" w:hAnsi="Times New Roman" w:cs="Times New Roman"/>
-                <w:color w:val="000000"/>
-                <w:sz w:val="24"/>
-                <w:szCs w:val="24"/>
-              </w:rPr>
-              <w:t xml:space="preserve"> </w:t>
-            </w:r>
-            <w:r>
-              <w:rPr>
-                <w:rFonts w:ascii="Times New Roman" w:hAnsi="Times New Roman" w:cs="Times New Roman"/>
-                <w:color w:val="000000"/>
-                <w:sz w:val="24"/>
-                <w:szCs w:val="24"/>
-              </w:rPr>
-              <w:t xml:space="preserve">Ms. A S </w:t>
+              <w:t xml:space="preserve">, Ms. A S </w:t>
             </w:r>
             <w:proofErr w:type="spellStart"/>
             <w:r>
@@ -2979,15 +2836,6 @@
               <w:t>Patil</w:t>
             </w:r>
             <w:proofErr w:type="spellEnd"/>
-            <w:r>
-              <w:rPr>
-                <w:rFonts w:ascii="Times New Roman" w:hAnsi="Times New Roman" w:cs="Times New Roman"/>
-                <w:color w:val="000000"/>
-                <w:sz w:val="24"/>
-                <w:szCs w:val="24"/>
-              </w:rPr>
-              <w:t xml:space="preserve"> </w:t>
-            </w:r>
           </w:p>
         </w:tc>
       </w:tr>
@@ -3044,6 +2892,7 @@
           </w:tcPr>
           <w:p>
             <w:pPr>
+              <w:jc w:val="center"/>
               <w:rPr>
                 <w:rFonts w:ascii="Times New Roman" w:hAnsi="Times New Roman" w:cs="Times New Roman"/>
                 <w:color w:val="000000"/>
@@ -3094,7 +2943,7 @@
                 <w:sz w:val="24"/>
                 <w:szCs w:val="24"/>
               </w:rPr>
-              <w:t xml:space="preserve">guages </w:t>
+              <w:t>guages</w:t>
             </w:r>
           </w:p>
         </w:tc>
@@ -3335,25 +3184,7 @@
                 <w:sz w:val="24"/>
                 <w:szCs w:val="24"/>
               </w:rPr>
-              <w:t xml:space="preserve">, </w:t>
-            </w:r>
-            <w:r>
-              <w:rPr>
-                <w:rFonts w:ascii="Times New Roman" w:hAnsi="Times New Roman" w:cs="Times New Roman"/>
-                <w:color w:val="000000"/>
-                <w:sz w:val="24"/>
-                <w:szCs w:val="24"/>
-              </w:rPr>
-              <w:t xml:space="preserve"> </w:t>
-            </w:r>
-            <w:r>
-              <w:rPr>
-                <w:rFonts w:ascii="Times New Roman" w:hAnsi="Times New Roman" w:cs="Times New Roman"/>
-                <w:color w:val="000000"/>
-                <w:sz w:val="24"/>
-                <w:szCs w:val="24"/>
-              </w:rPr>
-              <w:t xml:space="preserve">Ms. R D </w:t>
+              <w:t xml:space="preserve">, Ms. R D </w:t>
             </w:r>
             <w:proofErr w:type="spellStart"/>
             <w:r>
@@ -3552,25 +3383,7 @@
                 <w:sz w:val="24"/>
                 <w:szCs w:val="24"/>
               </w:rPr>
-              <w:t xml:space="preserve">, </w:t>
-            </w:r>
-            <w:r>
-              <w:rPr>
-                <w:rFonts w:ascii="Times New Roman" w:hAnsi="Times New Roman" w:cs="Times New Roman"/>
-                <w:color w:val="000000"/>
-                <w:sz w:val="24"/>
-                <w:szCs w:val="24"/>
-              </w:rPr>
-              <w:t xml:space="preserve"> </w:t>
-            </w:r>
-            <w:r>
-              <w:rPr>
-                <w:rFonts w:ascii="Times New Roman" w:hAnsi="Times New Roman" w:cs="Times New Roman"/>
-                <w:color w:val="000000"/>
-                <w:sz w:val="24"/>
-                <w:szCs w:val="24"/>
-              </w:rPr>
-              <w:t xml:space="preserve">Mr. S V </w:t>
+              <w:t xml:space="preserve">, Mr. S V </w:t>
             </w:r>
             <w:proofErr w:type="spellStart"/>
             <w:r>
@@ -3588,7 +3401,7 @@
       </w:tr>
       <w:tr>
         <w:trPr>
-          <w:trHeight w:val="1012"/>
+          <w:trHeight w:val="691"/>
         </w:trPr>
         <w:tc>
           <w:tcPr>
@@ -3914,15 +3727,6 @@
                 <w:sz w:val="24"/>
                 <w:szCs w:val="24"/>
               </w:rPr>
-              <w:t xml:space="preserve"> </w:t>
-            </w:r>
-            <w:r>
-              <w:rPr>
-                <w:rFonts w:ascii="Times New Roman" w:hAnsi="Times New Roman" w:cs="Times New Roman"/>
-                <w:color w:val="000000"/>
-                <w:sz w:val="24"/>
-                <w:szCs w:val="24"/>
-              </w:rPr>
               <w:t xml:space="preserve">, Ms. A S </w:t>
             </w:r>
             <w:proofErr w:type="spellStart"/>
@@ -3936,15 +3740,6 @@
               <w:t>Patil</w:t>
             </w:r>
             <w:proofErr w:type="spellEnd"/>
-            <w:r>
-              <w:rPr>
-                <w:rFonts w:ascii="Times New Roman" w:hAnsi="Times New Roman" w:cs="Times New Roman"/>
-                <w:color w:val="000000"/>
-                <w:sz w:val="24"/>
-                <w:szCs w:val="24"/>
-              </w:rPr>
-              <w:t xml:space="preserve"> </w:t>
-            </w:r>
           </w:p>
         </w:tc>
       </w:tr>
@@ -3999,6 +3794,7 @@
           </w:tcPr>
           <w:p>
             <w:pPr>
+              <w:jc w:val="center"/>
               <w:rPr>
                 <w:rFonts w:ascii="Times New Roman" w:hAnsi="Times New Roman" w:cs="Times New Roman"/>
                 <w:color w:val="000000"/>
@@ -4017,6 +3813,7 @@
           </w:tcPr>
           <w:p>
             <w:pPr>
+              <w:jc w:val="center"/>
               <w:rPr>
                 <w:rFonts w:ascii="Times New Roman" w:hAnsi="Times New Roman" w:cs="Times New Roman"/>
                 <w:color w:val="000000"/>
@@ -4356,7 +4153,7 @@
                 <w:sz w:val="24"/>
                 <w:szCs w:val="24"/>
               </w:rPr>
-              <w:t>Avinash</w:t>
+              <w:t>AvinashJadhav</w:t>
             </w:r>
             <w:proofErr w:type="spellEnd"/>
             <w:r>
@@ -4366,7 +4163,7 @@
                 <w:sz w:val="24"/>
                 <w:szCs w:val="24"/>
               </w:rPr>
-              <w:t xml:space="preserve"> </w:t>
+              <w:t xml:space="preserve">,              </w:t>
             </w:r>
             <w:proofErr w:type="spellStart"/>
             <w:r>
@@ -4376,47 +4173,7 @@
                 <w:sz w:val="24"/>
                 <w:szCs w:val="24"/>
               </w:rPr>
-              <w:t>Jadhav</w:t>
-            </w:r>
-            <w:proofErr w:type="spellEnd"/>
-            <w:r>
-              <w:rPr>
-                <w:rFonts w:ascii="Times New Roman" w:hAnsi="Times New Roman" w:cs="Times New Roman"/>
-                <w:color w:val="000000"/>
-                <w:sz w:val="24"/>
-                <w:szCs w:val="24"/>
-              </w:rPr>
-              <w:t xml:space="preserve">,              </w:t>
-            </w:r>
-            <w:proofErr w:type="spellStart"/>
-            <w:r>
-              <w:rPr>
-                <w:rFonts w:ascii="Times New Roman" w:hAnsi="Times New Roman" w:cs="Times New Roman"/>
-                <w:color w:val="000000"/>
-                <w:sz w:val="24"/>
-                <w:szCs w:val="24"/>
-              </w:rPr>
-              <w:t>Mr.Mangesh</w:t>
-            </w:r>
-            <w:proofErr w:type="spellEnd"/>
-            <w:r>
-              <w:rPr>
-                <w:rFonts w:ascii="Times New Roman" w:hAnsi="Times New Roman" w:cs="Times New Roman"/>
-                <w:color w:val="000000"/>
-                <w:sz w:val="24"/>
-                <w:szCs w:val="24"/>
-              </w:rPr>
-              <w:t xml:space="preserve"> </w:t>
-            </w:r>
-            <w:proofErr w:type="spellStart"/>
-            <w:r>
-              <w:rPr>
-                <w:rFonts w:ascii="Times New Roman" w:hAnsi="Times New Roman" w:cs="Times New Roman"/>
-                <w:color w:val="000000"/>
-                <w:sz w:val="24"/>
-                <w:szCs w:val="24"/>
-              </w:rPr>
-              <w:t>Gahirwar</w:t>
+              <w:t>Mr.MangeshGahirwar</w:t>
             </w:r>
             <w:proofErr w:type="spellEnd"/>
             <w:r>
@@ -4583,25 +4340,7 @@
                 <w:sz w:val="24"/>
                 <w:szCs w:val="24"/>
               </w:rPr>
-              <w:t>,</w:t>
-            </w:r>
-            <w:r>
-              <w:rPr>
-                <w:rFonts w:ascii="Times New Roman" w:hAnsi="Times New Roman" w:cs="Times New Roman"/>
-                <w:color w:val="000000"/>
-                <w:sz w:val="24"/>
-                <w:szCs w:val="24"/>
-              </w:rPr>
-              <w:t xml:space="preserve"> </w:t>
-            </w:r>
-            <w:r>
-              <w:rPr>
-                <w:rFonts w:ascii="Times New Roman" w:hAnsi="Times New Roman" w:cs="Times New Roman"/>
-                <w:color w:val="000000"/>
-                <w:sz w:val="24"/>
-                <w:szCs w:val="24"/>
-              </w:rPr>
-              <w:t xml:space="preserve"> Ms. A S </w:t>
+              <w:t xml:space="preserve">, Ms. A S </w:t>
             </w:r>
             <w:proofErr w:type="spellStart"/>
             <w:r>
@@ -4614,15 +4353,6 @@
               <w:t>Patil</w:t>
             </w:r>
             <w:proofErr w:type="spellEnd"/>
-            <w:r>
-              <w:rPr>
-                <w:rFonts w:ascii="Times New Roman" w:hAnsi="Times New Roman" w:cs="Times New Roman"/>
-                <w:color w:val="000000"/>
-                <w:sz w:val="24"/>
-                <w:szCs w:val="24"/>
-              </w:rPr>
-              <w:t xml:space="preserve"> </w:t>
-            </w:r>
           </w:p>
         </w:tc>
       </w:tr>
@@ -4810,15 +4540,6 @@
               </w:rPr>
               <w:t xml:space="preserve">, </w:t>
             </w:r>
-            <w:r>
-              <w:rPr>
-                <w:rFonts w:ascii="Times New Roman" w:hAnsi="Times New Roman" w:cs="Times New Roman"/>
-                <w:color w:val="000000"/>
-                <w:sz w:val="24"/>
-                <w:szCs w:val="24"/>
-              </w:rPr>
-              <w:t xml:space="preserve">  </w:t>
-            </w:r>
             <w:proofErr w:type="spellStart"/>
             <w:r>
               <w:rPr>
@@ -4827,27 +4548,7 @@
                 <w:sz w:val="24"/>
                 <w:szCs w:val="24"/>
               </w:rPr>
-              <w:t>Ms</w:t>
-            </w:r>
-            <w:proofErr w:type="spellEnd"/>
-            <w:r>
-              <w:rPr>
-                <w:rFonts w:ascii="Times New Roman" w:hAnsi="Times New Roman" w:cs="Times New Roman"/>
-                <w:color w:val="000000"/>
-                <w:sz w:val="24"/>
-                <w:szCs w:val="24"/>
-              </w:rPr>
-              <w:t xml:space="preserve"> </w:t>
-            </w:r>
-            <w:proofErr w:type="spellStart"/>
-            <w:r>
-              <w:rPr>
-                <w:rFonts w:ascii="Times New Roman" w:hAnsi="Times New Roman" w:cs="Times New Roman"/>
-                <w:color w:val="000000"/>
-                <w:sz w:val="24"/>
-                <w:szCs w:val="24"/>
-              </w:rPr>
-              <w:t>R.D.Kasar</w:t>
+              <w:t>MsR.D.Kasar</w:t>
             </w:r>
             <w:proofErr w:type="spellEnd"/>
           </w:p>
@@ -5137,25 +4838,7 @@
                 <w:sz w:val="24"/>
                 <w:szCs w:val="24"/>
               </w:rPr>
-              <w:t>,</w:t>
-            </w:r>
-            <w:r>
-              <w:rPr>
-                <w:rFonts w:ascii="Times New Roman" w:hAnsi="Times New Roman" w:cs="Times New Roman"/>
-                <w:color w:val="000000"/>
-                <w:sz w:val="24"/>
-                <w:szCs w:val="24"/>
-              </w:rPr>
-              <w:t xml:space="preserve"> </w:t>
-            </w:r>
-            <w:r>
-              <w:rPr>
-                <w:rFonts w:ascii="Times New Roman" w:hAnsi="Times New Roman" w:cs="Times New Roman"/>
-                <w:color w:val="000000"/>
-                <w:sz w:val="24"/>
-                <w:szCs w:val="24"/>
-              </w:rPr>
-              <w:t xml:space="preserve"> Ms. A S </w:t>
+              <w:t xml:space="preserve">, Ms. A S </w:t>
             </w:r>
             <w:proofErr w:type="spellStart"/>
             <w:r>
@@ -5168,15 +4851,6 @@
               <w:t>Patil</w:t>
             </w:r>
             <w:proofErr w:type="spellEnd"/>
-            <w:r>
-              <w:rPr>
-                <w:rFonts w:ascii="Times New Roman" w:hAnsi="Times New Roman" w:cs="Times New Roman"/>
-                <w:color w:val="000000"/>
-                <w:sz w:val="24"/>
-                <w:szCs w:val="24"/>
-              </w:rPr>
-              <w:t xml:space="preserve"> </w:t>
-            </w:r>
           </w:p>
         </w:tc>
       </w:tr>
@@ -5274,7 +4948,7 @@
                 <w:sz w:val="24"/>
                 <w:szCs w:val="24"/>
               </w:rPr>
-              <w:t xml:space="preserve">Database Management system </w:t>
+              <w:t>Database Management system</w:t>
             </w:r>
           </w:p>
         </w:tc>
@@ -5402,47 +5076,7 @@
                 <w:sz w:val="24"/>
                 <w:szCs w:val="24"/>
               </w:rPr>
-              <w:t>Mustare</w:t>
-            </w:r>
-            <w:proofErr w:type="spellEnd"/>
-            <w:r>
-              <w:rPr>
-                <w:rFonts w:ascii="Times New Roman" w:hAnsi="Times New Roman" w:cs="Times New Roman"/>
-                <w:color w:val="000000"/>
-                <w:sz w:val="24"/>
-                <w:szCs w:val="24"/>
-              </w:rPr>
-              <w:t xml:space="preserve"> </w:t>
-            </w:r>
-            <w:proofErr w:type="spellStart"/>
-            <w:r>
-              <w:rPr>
-                <w:rFonts w:ascii="Times New Roman" w:hAnsi="Times New Roman" w:cs="Times New Roman"/>
-                <w:color w:val="000000"/>
-                <w:sz w:val="24"/>
-                <w:szCs w:val="24"/>
-              </w:rPr>
-              <w:t>Synechis</w:t>
-            </w:r>
-            <w:proofErr w:type="spellEnd"/>
-            <w:r>
-              <w:rPr>
-                <w:rFonts w:ascii="Times New Roman" w:hAnsi="Times New Roman" w:cs="Times New Roman"/>
-                <w:color w:val="000000"/>
-                <w:sz w:val="24"/>
-                <w:szCs w:val="24"/>
-              </w:rPr>
-              <w:t xml:space="preserve"> </w:t>
-            </w:r>
-            <w:proofErr w:type="spellStart"/>
-            <w:r>
-              <w:rPr>
-                <w:rFonts w:ascii="Times New Roman" w:hAnsi="Times New Roman" w:cs="Times New Roman"/>
-                <w:color w:val="000000"/>
-                <w:sz w:val="24"/>
-                <w:szCs w:val="24"/>
-              </w:rPr>
-              <w:t>Aquilam</w:t>
+              <w:t>MustareSynechisAquilam</w:t>
             </w:r>
             <w:proofErr w:type="spellEnd"/>
             <w:r>
@@ -5507,7 +5141,7 @@
                 <w:sz w:val="24"/>
                 <w:szCs w:val="24"/>
               </w:rPr>
-              <w:t xml:space="preserve">Operating system </w:t>
+              <w:t>Operating system</w:t>
             </w:r>
           </w:p>
         </w:tc>
@@ -5580,25 +5214,7 @@
                 <w:sz w:val="24"/>
                 <w:szCs w:val="24"/>
               </w:rPr>
-              <w:t>,</w:t>
-            </w:r>
-            <w:r>
-              <w:rPr>
-                <w:rFonts w:ascii="Times New Roman" w:hAnsi="Times New Roman" w:cs="Times New Roman"/>
-                <w:color w:val="000000"/>
-                <w:sz w:val="24"/>
-                <w:szCs w:val="24"/>
-              </w:rPr>
-              <w:t xml:space="preserve"> </w:t>
-            </w:r>
-            <w:r>
-              <w:rPr>
-                <w:rFonts w:ascii="Times New Roman" w:hAnsi="Times New Roman" w:cs="Times New Roman"/>
-                <w:color w:val="000000"/>
-                <w:sz w:val="24"/>
-                <w:szCs w:val="24"/>
-              </w:rPr>
-              <w:t xml:space="preserve"> Ms. A S </w:t>
+              <w:t xml:space="preserve">, Ms. A S </w:t>
             </w:r>
             <w:proofErr w:type="spellStart"/>
             <w:r>
@@ -5611,15 +5227,6 @@
               <w:t>Patil</w:t>
             </w:r>
             <w:proofErr w:type="spellEnd"/>
-            <w:r>
-              <w:rPr>
-                <w:rFonts w:ascii="Times New Roman" w:hAnsi="Times New Roman" w:cs="Times New Roman"/>
-                <w:color w:val="000000"/>
-                <w:sz w:val="24"/>
-                <w:szCs w:val="24"/>
-              </w:rPr>
-              <w:t xml:space="preserve"> </w:t>
-            </w:r>
           </w:p>
         </w:tc>
       </w:tr>
@@ -5722,15 +5329,6 @@
               <w:t>Laguages</w:t>
             </w:r>
             <w:proofErr w:type="spellEnd"/>
-            <w:r>
-              <w:rPr>
-                <w:rFonts w:ascii="Times New Roman" w:hAnsi="Times New Roman" w:cs="Times New Roman"/>
-                <w:color w:val="000000"/>
-                <w:sz w:val="24"/>
-                <w:szCs w:val="24"/>
-              </w:rPr>
-              <w:t xml:space="preserve"> </w:t>
-            </w:r>
           </w:p>
         </w:tc>
         <w:tc>
@@ -5976,25 +5574,7 @@
                 <w:sz w:val="24"/>
                 <w:szCs w:val="24"/>
               </w:rPr>
-              <w:t xml:space="preserve">, </w:t>
-            </w:r>
-            <w:r>
-              <w:rPr>
-                <w:rFonts w:ascii="Times New Roman" w:hAnsi="Times New Roman" w:cs="Times New Roman"/>
-                <w:color w:val="000000"/>
-                <w:sz w:val="24"/>
-                <w:szCs w:val="24"/>
-              </w:rPr>
-              <w:t xml:space="preserve"> </w:t>
-            </w:r>
-            <w:r>
-              <w:rPr>
-                <w:rFonts w:ascii="Times New Roman" w:hAnsi="Times New Roman" w:cs="Times New Roman"/>
-                <w:color w:val="000000"/>
-                <w:sz w:val="24"/>
-                <w:szCs w:val="24"/>
-              </w:rPr>
-              <w:t xml:space="preserve">Ms. R D </w:t>
+              <w:t xml:space="preserve">, Ms. R D </w:t>
             </w:r>
             <w:proofErr w:type="spellStart"/>
             <w:r>
@@ -6367,7 +5947,7 @@
 </file>
 
 <file path=word/styles.xml><?xml version="1.0" encoding="utf-8"?>
-<w:styles xmlns:mc="http://schemas.openxmlformats.org/markup-compatibility/2006" xmlns:r="http://schemas.openxmlformats.org/officeDocument/2006/relationships" xmlns:w="http://schemas.openxmlformats.org/wordprocessingml/2006/main" xmlns:w14="http://schemas.microsoft.com/office/word/2010/wordml" mc:Ignorable="w14">
+<w:styles xmlns:r="http://schemas.openxmlformats.org/officeDocument/2006/relationships" xmlns:w="http://schemas.openxmlformats.org/wordprocessingml/2006/main">
   <w:docDefaults>
     <w:rPrDefault>
       <w:rPr>
@@ -6547,6 +6127,7 @@
     <w:uiPriority w:val="99"/>
     <w:semiHidden/>
     <w:unhideWhenUsed/>
+    <w:qFormat/>
     <w:tblPr>
       <w:tblInd w:w="0" w:type="dxa"/>
       <w:tblCellMar>

</xml_diff>